<commit_message>
import connect version 0.1.1
</commit_message>
<xml_diff>
--- a/cart_fileupload_manual.docx
+++ b/cart_fileupload_manual.docx
@@ -35,6 +35,61 @@
         <w:pStyle w:val="Normal"/>
         <w:jc w:val="center"/>
         <w:rPr>
+          <w:b/>
+          <w:sz w:val="26"/>
+        </w:rPr>
+      </w:pPr>
+      <w:r>
+        <w:rPr>
+          <w:b/>
+          <w:sz w:val="26"/>
+        </w:rPr>
+        <w:t>Cart_FileUpload Extension</w:t>
+      </w:r>
+    </w:p>
+    <w:p>
+      <w:pPr>
+        <w:pStyle w:val="Normal"/>
+        <w:jc w:val="center"/>
+        <w:rPr/>
+      </w:pPr>
+      <w:r>
+        <w:rPr/>
+        <w:t>=======================</w:t>
+      </w:r>
+    </w:p>
+    <w:p>
+      <w:pPr>
+        <w:pStyle w:val="Normal"/>
+        <w:rPr>
+          <w:b/>
+          <w:bCs/>
+          <w:u w:val="single"/>
+        </w:rPr>
+      </w:pPr>
+      <w:r>
+        <w:rPr>
+          <w:b/>
+          <w:bCs/>
+          <w:u w:val="single"/>
+        </w:rPr>
+        <w:t>SUMMARY</w:t>
+      </w:r>
+    </w:p>
+    <w:p>
+      <w:pPr>
+        <w:pStyle w:val="Normal"/>
+        <w:rPr/>
+      </w:pPr>
+      <w:r>
+        <w:rPr/>
+        <w:t>Customer can upload multiple files on cart page according to their needs and admin can see the uploaded files in order view page.</w:t>
+      </w:r>
+    </w:p>
+    <w:p>
+      <w:pPr>
+        <w:pStyle w:val="Normal"/>
+        <w:rPr>
           <w:sz w:val="8"/>
           <w:szCs w:val="8"/>
         </w:rPr>
@@ -49,34 +104,6 @@
     <w:p>
       <w:pPr>
         <w:pStyle w:val="Normal"/>
-        <w:jc w:val="center"/>
-        <w:rPr>
-          <w:b/>
-          <w:sz w:val="26"/>
-        </w:rPr>
-      </w:pPr>
-      <w:r>
-        <w:rPr>
-          <w:b/>
-          <w:sz w:val="26"/>
-        </w:rPr>
-        <w:t>Cart_FileUpload Extension</w:t>
-      </w:r>
-    </w:p>
-    <w:p>
-      <w:pPr>
-        <w:pStyle w:val="Normal"/>
-        <w:jc w:val="center"/>
-        <w:rPr/>
-      </w:pPr>
-      <w:r>
-        <w:rPr/>
-        <w:t>=======================</w:t>
-      </w:r>
-    </w:p>
-    <w:p>
-      <w:pPr>
-        <w:pStyle w:val="Normal"/>
         <w:rPr>
           <w:b/>
           <w:bCs/>
@@ -89,43 +116,6 @@
           <w:bCs/>
           <w:u w:val="single"/>
         </w:rPr>
-        <w:t>SUMMARY</w:t>
-      </w:r>
-    </w:p>
-    <w:p>
-      <w:pPr>
-        <w:pStyle w:val="Normal"/>
-        <w:rPr/>
-      </w:pPr>
-      <w:r>
-        <w:rPr/>
-        <w:t>Customer can upload multiple files on cart page according to their needs and admin can see the uploaded files in order view page.</w:t>
-      </w:r>
-    </w:p>
-    <w:p>
-      <w:pPr>
-        <w:pStyle w:val="Normal"/>
-        <w:rPr/>
-      </w:pPr>
-      <w:r>
-        <w:rPr/>
-      </w:r>
-    </w:p>
-    <w:p>
-      <w:pPr>
-        <w:pStyle w:val="Normal"/>
-        <w:rPr>
-          <w:b/>
-          <w:bCs/>
-          <w:u w:val="single"/>
-        </w:rPr>
-      </w:pPr>
-      <w:r>
-        <w:rPr>
-          <w:b/>
-          <w:bCs/>
-          <w:u w:val="single"/>
-        </w:rPr>
         <w:t>FEATURES</w:t>
       </w:r>
     </w:p>
@@ -136,7 +126,17 @@
       </w:pPr>
       <w:r>
         <w:rPr/>
-        <w:t xml:space="preserve">Would you like to give your customer an option to upload Files or Images at cart page? then this extension is for you. This extension provide facility to upload multiple files on cart page. Customer can browse and upload files easily which will be stored in database with their order details.  </w:t>
+        <w:t xml:space="preserve">Would you like to give your customer an option to upload Files or Images on cart page? Then this is the perfect extension for you!! This extension provides facility to upload multiple files on cart page. Customers can browse and upload files easily according to their needs and admin can easily view these files in </w:t>
+      </w:r>
+      <w:bookmarkStart w:id="0" w:name="__DdeLink__69_1411490291"/>
+      <w:r>
+        <w:rPr/>
+        <w:t>“order view”</w:t>
+      </w:r>
+      <w:bookmarkEnd w:id="0"/>
+      <w:r>
+        <w:rPr/>
+        <w:t xml:space="preserve"> page. This is helpful in making good relationship with the customers and customer experiences. Not only feed back but it also helps in increasing sales of your business.</w:t>
       </w:r>
     </w:p>
     <w:p>
@@ -166,37 +166,37 @@
       </w:pPr>
       <w:r>
         <w:rPr/>
-        <w:t>3. Customers can easily edit and delete the file(s) as per their custom requirements.</w:t>
-      </w:r>
-    </w:p>
-    <w:p>
-      <w:pPr>
-        <w:pStyle w:val="Normal"/>
-        <w:rPr/>
-      </w:pPr>
-      <w:r>
-        <w:rPr/>
-        <w:t>4. Standard settings for maximum file size and number of files to be uploaded in Admin.</w:t>
-      </w:r>
-    </w:p>
-    <w:p>
-      <w:pPr>
-        <w:pStyle w:val="Normal"/>
-        <w:rPr/>
-      </w:pPr>
-      <w:r>
-        <w:rPr/>
-        <w:t xml:space="preserve">5. All uploaded files by the customer on cart page for the particular order will show on “order view page” in admin section and as well as it'll show on frontend in “My Orders” section of customer account.  </w:t>
-      </w:r>
-    </w:p>
-    <w:p>
-      <w:pPr>
-        <w:pStyle w:val="Normal"/>
-        <w:rPr/>
-      </w:pPr>
-      <w:r>
-        <w:rPr/>
-        <w:t>6. A separate section in “order view page” for uploading files.</w:t>
+        <w:t>3. Customers can easily view and delete the uploaded file(s) as per their custom requirements.</w:t>
+      </w:r>
+    </w:p>
+    <w:p>
+      <w:pPr>
+        <w:pStyle w:val="Normal"/>
+        <w:rPr/>
+      </w:pPr>
+      <w:r>
+        <w:rPr/>
+        <w:t>4. Standard settings for module enable/disable, maximum file size and number of files to be uploaded in Admin.</w:t>
+      </w:r>
+    </w:p>
+    <w:p>
+      <w:pPr>
+        <w:pStyle w:val="Normal"/>
+        <w:rPr/>
+      </w:pPr>
+      <w:r>
+        <w:rPr/>
+        <w:t xml:space="preserve">5. All uploaded files by the customer on cart page for the particular order will show on “order view page” in admin section and as well as it'll show on front end in “My Orders” section of customer account.  </w:t>
+      </w:r>
+    </w:p>
+    <w:p>
+      <w:pPr>
+        <w:pStyle w:val="Normal"/>
+        <w:rPr/>
+      </w:pPr>
+      <w:r>
+        <w:rPr/>
+        <w:t>6. A separate section in “order view page” for uploaded files named as “Uploaded File Information”.</w:t>
       </w:r>
     </w:p>
     <w:p>
@@ -226,29 +226,7 @@
       </w:pPr>
       <w:r>
         <w:rPr/>
-        <w:t>9. Compatible with all Magento versions from 1.4 to 1.9.</w:t>
-      </w:r>
-    </w:p>
-    <w:p>
-      <w:pPr>
-        <w:pStyle w:val="Normal"/>
-        <w:rPr/>
-      </w:pPr>
-      <w:r>
-        <w:rPr/>
-      </w:r>
-    </w:p>
-    <w:p>
-      <w:pPr>
-        <w:pStyle w:val="Normal"/>
-        <w:tabs>
-          <w:tab w:val="left" w:pos="3795" w:leader="none"/>
-        </w:tabs>
-        <w:rPr/>
-      </w:pPr>
-      <w:r>
-        <w:rPr/>
-        <w:tab/>
+        <w:t>9. Compatible with all Magento versions from 1.5 to 1.9.</w:t>
       </w:r>
     </w:p>
     <w:p>
@@ -346,28 +324,36 @@
         <w:pStyle w:val="Normal"/>
         <w:rPr>
           <w:b/>
+          <w:sz w:val="24"/>
+          <w:szCs w:val="24"/>
           <w:u w:val="single"/>
         </w:rPr>
       </w:pPr>
       <w:r>
         <w:rPr>
           <w:b/>
+          <w:sz w:val="24"/>
+          <w:szCs w:val="24"/>
           <w:u w:val="single"/>
         </w:rPr>
         <w:t xml:space="preserve">How to configure the </w:t>
       </w:r>
-      <w:bookmarkStart w:id="0" w:name="__DdeLink__145_2035298842"/>
-      <w:r>
-        <w:rPr>
-          <w:b/>
+      <w:bookmarkStart w:id="1" w:name="__DdeLink__145_2035298842"/>
+      <w:r>
+        <w:rPr>
+          <w:b/>
+          <w:sz w:val="24"/>
+          <w:szCs w:val="24"/>
           <w:u w:val="single"/>
         </w:rPr>
         <w:t>Cart_FileUpload</w:t>
       </w:r>
-      <w:bookmarkEnd w:id="0"/>
-      <w:r>
-        <w:rPr>
-          <w:b/>
+      <w:bookmarkEnd w:id="1"/>
+      <w:r>
+        <w:rPr>
+          <w:b/>
+          <w:sz w:val="24"/>
+          <w:szCs w:val="24"/>
           <w:u w:val="single"/>
         </w:rPr>
         <w:t xml:space="preserve"> Extension?</w:t>
@@ -499,12 +485,16 @@
         <w:pStyle w:val="Normal"/>
         <w:rPr>
           <w:b/>
+          <w:sz w:val="24"/>
+          <w:szCs w:val="24"/>
           <w:u w:val="single"/>
         </w:rPr>
       </w:pPr>
       <w:r>
         <w:rPr>
           <w:b/>
+          <w:sz w:val="24"/>
+          <w:szCs w:val="24"/>
           <w:u w:val="single"/>
         </w:rPr>
         <w:t>General Fixes / Common Issues:</w:t>
@@ -513,11 +503,21 @@
     <w:p>
       <w:pPr>
         <w:pStyle w:val="Normal"/>
-        <w:rPr/>
-      </w:pPr>
-      <w:r>
-        <w:rPr/>
-        <w:t>Access Denied in Administration Panel</w:t>
+        <w:rPr>
+          <w:b/>
+          <w:bCs/>
+          <w:sz w:val="22"/>
+          <w:szCs w:val="22"/>
+        </w:rPr>
+      </w:pPr>
+      <w:r>
+        <w:rPr>
+          <w:b/>
+          <w:bCs/>
+          <w:sz w:val="22"/>
+          <w:szCs w:val="22"/>
+        </w:rPr>
+        <w:t>1) Access Denied in Administration Panel</w:t>
       </w:r>
     </w:p>
     <w:p>
@@ -556,23 +556,15 @@
         <w:rPr/>
         <w:t>S</w:t>
       </w:r>
-      <w:bookmarkStart w:id="1" w:name="__DdeLink__155_2035298842"/>
+      <w:bookmarkStart w:id="2" w:name="__DdeLink__155_2035298842"/>
       <w:r>
         <w:rPr/>
         <w:t xml:space="preserve">imply </w:t>
       </w:r>
-      <w:bookmarkEnd w:id="1"/>
-      <w:r>
-        <w:rPr/>
-        <w:t xml:space="preserve">logout and then log-in again in your admin panel after that clean your cache. To </w:t>
-      </w:r>
-      <w:r>
-        <w:rPr/>
-        <w:t xml:space="preserve">clean your cache </w:t>
-      </w:r>
-      <w:r>
-        <w:rPr/>
-        <w:t>:</w:t>
+      <w:bookmarkEnd w:id="2"/>
+      <w:r>
+        <w:rPr/>
+        <w:t>logout and then log-in again in your admin panel after that clean your cache. To clean your cache :</w:t>
       </w:r>
     </w:p>
     <w:p>
@@ -620,6 +612,143 @@
       </w:pPr>
       <w:r>
         <w:rPr/>
+      </w:r>
+    </w:p>
+    <w:p>
+      <w:pPr>
+        <w:pStyle w:val="Normal"/>
+        <w:spacing w:before="0" w:after="200"/>
+        <w:rPr>
+          <w:b/>
+          <w:bCs/>
+          <w:sz w:val="24"/>
+          <w:szCs w:val="24"/>
+        </w:rPr>
+      </w:pPr>
+      <w:r>
+        <w:rPr>
+          <w:b/>
+          <w:bCs/>
+          <w:sz w:val="24"/>
+          <w:szCs w:val="24"/>
+        </w:rPr>
+        <w:t>2) Extensions not working or not showing in frontend or in admin system configuration</w:t>
+      </w:r>
+    </w:p>
+    <w:p>
+      <w:pPr>
+        <w:pStyle w:val="Normal"/>
+        <w:rPr/>
+      </w:pPr>
+      <w:r>
+        <w:rPr/>
+        <w:t>If you come across this type of problem, please follow the below steps:</w:t>
+      </w:r>
+    </w:p>
+    <w:p>
+      <w:pPr>
+        <w:pStyle w:val="Normal"/>
+        <w:rPr/>
+      </w:pPr>
+      <w:r>
+        <w:rPr/>
+        <w:t xml:space="preserve">Give permission to your project folder. </w:t>
+      </w:r>
+    </w:p>
+    <w:p>
+      <w:pPr>
+        <w:pStyle w:val="Normal"/>
+        <w:rPr/>
+      </w:pPr>
+      <w:r>
+        <w:rPr/>
+        <w:t>To do this Go to your magento project root dir. Right click on it-&gt;open its properties-&gt;go to permission tab-&gt;ensure that all the access dropdown(s) is/are selected as  Create and delete files.</w:t>
+      </w:r>
+    </w:p>
+    <w:p>
+      <w:pPr>
+        <w:pStyle w:val="Normal"/>
+        <w:jc w:val="center"/>
+        <w:rPr/>
+      </w:pPr>
+      <w:r>
+        <w:rPr/>
+        <w:t>OR</w:t>
+      </w:r>
+    </w:p>
+    <w:p>
+      <w:pPr>
+        <w:pStyle w:val="Normal"/>
+        <w:jc w:val="left"/>
+        <w:rPr>
+          <w:b w:val="false"/>
+          <w:bCs w:val="false"/>
+          <w:u w:val="none"/>
+        </w:rPr>
+      </w:pPr>
+      <w:r>
+        <w:rPr>
+          <w:u w:val="none"/>
+        </w:rPr>
+        <w:t>Simply open your command prompt or terminal go to one step before your project folder. If your project folder is “/opt/lampp/htdocs/</w:t>
+      </w:r>
+      <w:r>
+        <w:rPr>
+          <w:b/>
+          <w:bCs/>
+          <w:u w:val="none"/>
+        </w:rPr>
+        <w:t>magento”</w:t>
+      </w:r>
+      <w:r>
+        <w:rPr>
+          <w:b w:val="false"/>
+          <w:bCs w:val="false"/>
+          <w:u w:val="none"/>
+        </w:rPr>
+        <w:t xml:space="preserve"> </w:t>
+      </w:r>
+      <w:r>
+        <w:rPr>
+          <w:b w:val="false"/>
+          <w:bCs w:val="false"/>
+          <w:u w:val="none"/>
+        </w:rPr>
+        <w:t xml:space="preserve">(here magento is your project folder) </w:t>
+      </w:r>
+      <w:r>
+        <w:rPr>
+          <w:b w:val="false"/>
+          <w:bCs w:val="false"/>
+          <w:u w:val="none"/>
+        </w:rPr>
+        <w:t xml:space="preserve">then go to /opt/lampp/htdocs and type command </w:t>
+      </w:r>
+      <w:r>
+        <w:rPr>
+          <w:b/>
+          <w:bCs/>
+          <w:u w:val="none"/>
+        </w:rPr>
+        <w:t>chmod -R 777 magento</w:t>
+      </w:r>
+      <w:r>
+        <w:rPr>
+          <w:b w:val="false"/>
+          <w:bCs w:val="false"/>
+          <w:u w:val="none"/>
+        </w:rPr>
+        <w:t>.</w:t>
+      </w:r>
+    </w:p>
+    <w:p>
+      <w:pPr>
+        <w:pStyle w:val="Normal"/>
+        <w:rPr/>
+      </w:pPr>
+      <w:r>
+        <w:rPr/>
+        <w:t>Now again access the extension. It'll work now.</w:t>
       </w:r>
     </w:p>
     <w:p>
@@ -631,6 +760,7 @@
           <w:bCs w:val="false"/>
           <w:i/>
           <w:iCs/>
+          <w:u w:val="single"/>
         </w:rPr>
       </w:pPr>
       <w:r>
@@ -639,6 +769,7 @@
           <w:bCs w:val="false"/>
           <w:i/>
           <w:iCs/>
+          <w:u w:val="single"/>
         </w:rPr>
         <w:t xml:space="preserve">If you find any bug or compatiblity issue in the extension, You can directly send your bug reports at info@dynamicdreamz.com. We fix it quickly!! </w:t>
       </w:r>

</xml_diff>